<commit_message>
5 suurima müügituluga toodet
</commit_message>
<xml_diff>
--- a/Word_Notes/ADW_märkmed.docx
+++ b/Word_Notes/ADW_märkmed.docx
@@ -789,9 +789,56 @@
         </w:drawing>
       </w:r>
     </w:p>
-    <w:p/>
+    <w:p>
+      <w:pPr>
+        <w:pStyle w:val="Pealkiri2"/>
+      </w:pPr>
+      <w:r>
+        <w:lastRenderedPageBreak/>
+        <w:t>5 suurima müügituluga toodet</w:t>
+      </w:r>
+    </w:p>
+    <w:p>
+      <w:r>
+        <w:drawing>
+          <wp:inline distT="0" distB="0" distL="0" distR="0" wp14:anchorId="2D40E363" wp14:editId="2D600696">
+            <wp:extent cx="4134427" cy="2286319"/>
+            <wp:effectExtent l="0" t="0" r="0" b="0"/>
+            <wp:docPr id="12" name="Pilt 12"/>
+            <wp:cNvGraphicFramePr>
+              <a:graphicFrameLocks xmlns:a="http://schemas.openxmlformats.org/drawingml/2006/main" noChangeAspect="1"/>
+            </wp:cNvGraphicFramePr>
+            <a:graphic xmlns:a="http://schemas.openxmlformats.org/drawingml/2006/main">
+              <a:graphicData uri="http://schemas.openxmlformats.org/drawingml/2006/picture">
+                <pic:pic xmlns:pic="http://schemas.openxmlformats.org/drawingml/2006/picture">
+                  <pic:nvPicPr>
+                    <pic:cNvPr id="1" name=""/>
+                    <pic:cNvPicPr/>
+                  </pic:nvPicPr>
+                  <pic:blipFill>
+                    <a:blip r:embed="rId19"/>
+                    <a:stretch>
+                      <a:fillRect/>
+                    </a:stretch>
+                  </pic:blipFill>
+                  <pic:spPr>
+                    <a:xfrm>
+                      <a:off x="0" y="0"/>
+                      <a:ext cx="4134427" cy="2286319"/>
+                    </a:xfrm>
+                    <a:prstGeom prst="rect">
+                      <a:avLst/>
+                    </a:prstGeom>
+                  </pic:spPr>
+                </pic:pic>
+              </a:graphicData>
+            </a:graphic>
+          </wp:inline>
+        </w:drawing>
+      </w:r>
+    </w:p>
     <w:sectPr>
-      <w:headerReference w:type="default" r:id="rId19"/>
+      <w:headerReference w:type="default" r:id="rId20"/>
       <w:pgSz w:w="11906" w:h="16838"/>
       <w:pgMar w:top="1418" w:right="1418" w:bottom="1418" w:left="1701" w:header="709" w:footer="709" w:gutter="0"/>
       <w:cols w:space="708"/>

</xml_diff>

<commit_message>
Toodete müügitulu üle 1000
</commit_message>
<xml_diff>
--- a/Word_Notes/ADW_märkmed.docx
+++ b/Word_Notes/ADW_märkmed.docx
@@ -1027,9 +1027,61 @@
         </w:drawing>
       </w:r>
     </w:p>
-    <w:p/>
+    <w:p>
+      <w:pPr>
+        <w:pStyle w:val="Pealkiri2"/>
+      </w:pPr>
+      <w:r>
+        <w:lastRenderedPageBreak/>
+        <w:t>Toodete müügitulu üle 1000</w:t>
+      </w:r>
+    </w:p>
+    <w:p>
+      <w:r>
+        <w:drawing>
+          <wp:inline distT="0" distB="0" distL="0" distR="0" wp14:anchorId="153386F9" wp14:editId="74CDCBB5">
+            <wp:extent cx="2991267" cy="8164064"/>
+            <wp:effectExtent l="0" t="0" r="0" b="8890"/>
+            <wp:docPr id="17" name="Pilt 17"/>
+            <wp:cNvGraphicFramePr>
+              <a:graphicFrameLocks xmlns:a="http://schemas.openxmlformats.org/drawingml/2006/main" noChangeAspect="1"/>
+            </wp:cNvGraphicFramePr>
+            <a:graphic xmlns:a="http://schemas.openxmlformats.org/drawingml/2006/main">
+              <a:graphicData uri="http://schemas.openxmlformats.org/drawingml/2006/picture">
+                <pic:pic xmlns:pic="http://schemas.openxmlformats.org/drawingml/2006/picture">
+                  <pic:nvPicPr>
+                    <pic:cNvPr id="1" name=""/>
+                    <pic:cNvPicPr/>
+                  </pic:nvPicPr>
+                  <pic:blipFill>
+                    <a:blip r:embed="rId24"/>
+                    <a:stretch>
+                      <a:fillRect/>
+                    </a:stretch>
+                  </pic:blipFill>
+                  <pic:spPr>
+                    <a:xfrm>
+                      <a:off x="0" y="0"/>
+                      <a:ext cx="2991267" cy="8164064"/>
+                    </a:xfrm>
+                    <a:prstGeom prst="rect">
+                      <a:avLst/>
+                    </a:prstGeom>
+                  </pic:spPr>
+                </pic:pic>
+              </a:graphicData>
+            </a:graphic>
+          </wp:inline>
+        </w:drawing>
+      </w:r>
+    </w:p>
+    <w:p>
+      <w:pPr>
+        <w:pStyle w:val="Pealkiri2"/>
+      </w:pPr>
+    </w:p>
     <w:sectPr>
-      <w:headerReference w:type="default" r:id="rId24"/>
+      <w:headerReference w:type="default" r:id="rId25"/>
       <w:pgSz w:w="11906" w:h="16838"/>
       <w:pgMar w:top="1418" w:right="1418" w:bottom="1418" w:left="1701" w:header="709" w:footer="709" w:gutter="0"/>
       <w:cols w:space="708"/>

</xml_diff>

<commit_message>
Valitud toodete müügikordade arv
</commit_message>
<xml_diff>
--- a/Word_Notes/ADW_märkmed.docx
+++ b/Word_Notes/ADW_märkmed.docx
@@ -13,8 +13,13 @@
         <w:br/>
       </w:r>
       <w:r>
-        <w:t>Noorem tarkvaraArendaja</w:t>
-      </w:r>
+        <w:t xml:space="preserve">Noorem </w:t>
+      </w:r>
+      <w:proofErr w:type="spellStart"/>
+      <w:r>
+        <w:t>tarkvaraArendaja</w:t>
+      </w:r>
+      <w:proofErr w:type="spellEnd"/>
       <w:r>
         <w:t xml:space="preserve"> õppekava</w:t>
       </w:r>
@@ -73,8 +78,16 @@
         <w:rPr>
           <w:szCs w:val="24"/>
         </w:rPr>
-        <w:t xml:space="preserve"> Nikita Gontsarov</w:t>
-      </w:r>
+        <w:t xml:space="preserve"> Nikita </w:t>
+      </w:r>
+      <w:proofErr w:type="spellStart"/>
+      <w:r>
+        <w:rPr>
+          <w:szCs w:val="24"/>
+        </w:rPr>
+        <w:t>Gontsarov</w:t>
+      </w:r>
+      <w:proofErr w:type="spellEnd"/>
       <w:r>
         <w:rPr>
           <w:szCs w:val="24"/>
@@ -93,8 +106,16 @@
         <w:rPr>
           <w:szCs w:val="24"/>
         </w:rPr>
-        <w:t xml:space="preserve"> Irina Merkulova</w:t>
-      </w:r>
+        <w:t xml:space="preserve"> Irina </w:t>
+      </w:r>
+      <w:proofErr w:type="spellStart"/>
+      <w:r>
+        <w:rPr>
+          <w:szCs w:val="24"/>
+        </w:rPr>
+        <w:t>Merkulova</w:t>
+      </w:r>
+      <w:proofErr w:type="spellEnd"/>
     </w:p>
     <w:p>
       <w:pPr>
@@ -128,10 +149,12 @@
           <w:szCs w:val="24"/>
         </w:rPr>
       </w:pPr>
+      <w:proofErr w:type="spellStart"/>
       <w:r>
         <w:lastRenderedPageBreak/>
         <w:t>ADWfunktsioonid.sql</w:t>
       </w:r>
+      <w:proofErr w:type="spellEnd"/>
     </w:p>
     <w:p>
       <w:pPr>
@@ -1148,8 +1171,56 @@
         </w:drawing>
       </w:r>
     </w:p>
+    <w:p>
+      <w:pPr>
+        <w:pStyle w:val="Pealkiri2"/>
+      </w:pPr>
+      <w:r>
+        <w:lastRenderedPageBreak/>
+        <w:t>Valitud toodete müügikordade arv</w:t>
+      </w:r>
+    </w:p>
+    <w:p>
+      <w:r>
+        <w:drawing>
+          <wp:inline distT="0" distB="0" distL="0" distR="0" wp14:anchorId="0B4364C6" wp14:editId="337DBA00">
+            <wp:extent cx="2543530" cy="1590897"/>
+            <wp:effectExtent l="0" t="0" r="9525" b="9525"/>
+            <wp:docPr id="21" name="Pilt 21"/>
+            <wp:cNvGraphicFramePr>
+              <a:graphicFrameLocks xmlns:a="http://schemas.openxmlformats.org/drawingml/2006/main" noChangeAspect="1"/>
+            </wp:cNvGraphicFramePr>
+            <a:graphic xmlns:a="http://schemas.openxmlformats.org/drawingml/2006/main">
+              <a:graphicData uri="http://schemas.openxmlformats.org/drawingml/2006/picture">
+                <pic:pic xmlns:pic="http://schemas.openxmlformats.org/drawingml/2006/picture">
+                  <pic:nvPicPr>
+                    <pic:cNvPr id="1" name=""/>
+                    <pic:cNvPicPr/>
+                  </pic:nvPicPr>
+                  <pic:blipFill>
+                    <a:blip r:embed="rId27"/>
+                    <a:stretch>
+                      <a:fillRect/>
+                    </a:stretch>
+                  </pic:blipFill>
+                  <pic:spPr>
+                    <a:xfrm>
+                      <a:off x="0" y="0"/>
+                      <a:ext cx="2543530" cy="1590897"/>
+                    </a:xfrm>
+                    <a:prstGeom prst="rect">
+                      <a:avLst/>
+                    </a:prstGeom>
+                  </pic:spPr>
+                </pic:pic>
+              </a:graphicData>
+            </a:graphic>
+          </wp:inline>
+        </w:drawing>
+      </w:r>
+    </w:p>
     <w:sectPr>
-      <w:headerReference w:type="default" r:id="rId27"/>
+      <w:headerReference w:type="default" r:id="rId28"/>
       <w:pgSz w:w="11906" w:h="16838"/>
       <w:pgMar w:top="1418" w:right="1418" w:bottom="1418" w:left="1701" w:header="709" w:footer="709" w:gutter="0"/>
       <w:cols w:space="708"/>

</xml_diff>

<commit_message>
Toodete müügitulu kasvavas järjekorras
</commit_message>
<xml_diff>
--- a/Word_Notes/ADW_märkmed.docx
+++ b/Word_Notes/ADW_märkmed.docx
@@ -1219,8 +1219,62 @@
         </w:drawing>
       </w:r>
     </w:p>
+    <w:p>
+      <w:pPr>
+        <w:pStyle w:val="Pealkiri2"/>
+      </w:pPr>
+      <w:r>
+        <w:lastRenderedPageBreak/>
+        <w:t>Toodete müügitulu kasvavas järjekorras</w:t>
+      </w:r>
+    </w:p>
+    <w:p>
+      <w:r>
+        <w:drawing>
+          <wp:inline distT="0" distB="0" distL="0" distR="0" wp14:anchorId="23FCC31C" wp14:editId="32D5D453">
+            <wp:extent cx="2943636" cy="8135485"/>
+            <wp:effectExtent l="0" t="0" r="9525" b="0"/>
+            <wp:docPr id="22" name="Pilt 22"/>
+            <wp:cNvGraphicFramePr>
+              <a:graphicFrameLocks xmlns:a="http://schemas.openxmlformats.org/drawingml/2006/main" noChangeAspect="1"/>
+            </wp:cNvGraphicFramePr>
+            <a:graphic xmlns:a="http://schemas.openxmlformats.org/drawingml/2006/main">
+              <a:graphicData uri="http://schemas.openxmlformats.org/drawingml/2006/picture">
+                <pic:pic xmlns:pic="http://schemas.openxmlformats.org/drawingml/2006/picture">
+                  <pic:nvPicPr>
+                    <pic:cNvPr id="1" name=""/>
+                    <pic:cNvPicPr/>
+                  </pic:nvPicPr>
+                  <pic:blipFill>
+                    <a:blip r:embed="rId28"/>
+                    <a:stretch>
+                      <a:fillRect/>
+                    </a:stretch>
+                  </pic:blipFill>
+                  <pic:spPr>
+                    <a:xfrm>
+                      <a:off x="0" y="0"/>
+                      <a:ext cx="2943636" cy="8135485"/>
+                    </a:xfrm>
+                    <a:prstGeom prst="rect">
+                      <a:avLst/>
+                    </a:prstGeom>
+                  </pic:spPr>
+                </pic:pic>
+              </a:graphicData>
+            </a:graphic>
+          </wp:inline>
+        </w:drawing>
+      </w:r>
+    </w:p>
+    <w:p>
+      <w:pPr>
+        <w:pStyle w:val="Pealkiri2"/>
+      </w:pPr>
+    </w:p>
+    <w:p/>
     <w:sectPr>
-      <w:headerReference w:type="default" r:id="rId28"/>
+      <w:headerReference w:type="default" r:id="rId29"/>
       <w:pgSz w:w="11906" w:h="16838"/>
       <w:pgMar w:top="1418" w:right="1418" w:bottom="1418" w:left="1701" w:header="709" w:footer="709" w:gutter="0"/>
       <w:cols w:space="708"/>

</xml_diff>

<commit_message>
Toodete müügikordade arv üle 10
</commit_message>
<xml_diff>
--- a/Word_Notes/ADW_märkmed.docx
+++ b/Word_Notes/ADW_märkmed.docx
@@ -1271,10 +1271,52 @@
       <w:pPr>
         <w:pStyle w:val="Pealkiri2"/>
       </w:pPr>
-    </w:p>
-    <w:p/>
+      <w:r>
+        <w:lastRenderedPageBreak/>
+        <w:t>Toodete müügikordade arv üle 10</w:t>
+      </w:r>
+    </w:p>
+    <w:p>
+      <w:r>
+        <w:drawing>
+          <wp:inline distT="0" distB="0" distL="0" distR="0" wp14:anchorId="40EE8A02" wp14:editId="1A31565B">
+            <wp:extent cx="2943636" cy="8097380"/>
+            <wp:effectExtent l="0" t="0" r="9525" b="0"/>
+            <wp:docPr id="23" name="Pilt 23"/>
+            <wp:cNvGraphicFramePr>
+              <a:graphicFrameLocks xmlns:a="http://schemas.openxmlformats.org/drawingml/2006/main" noChangeAspect="1"/>
+            </wp:cNvGraphicFramePr>
+            <a:graphic xmlns:a="http://schemas.openxmlformats.org/drawingml/2006/main">
+              <a:graphicData uri="http://schemas.openxmlformats.org/drawingml/2006/picture">
+                <pic:pic xmlns:pic="http://schemas.openxmlformats.org/drawingml/2006/picture">
+                  <pic:nvPicPr>
+                    <pic:cNvPr id="1" name=""/>
+                    <pic:cNvPicPr/>
+                  </pic:nvPicPr>
+                  <pic:blipFill>
+                    <a:blip r:embed="rId29"/>
+                    <a:stretch>
+                      <a:fillRect/>
+                    </a:stretch>
+                  </pic:blipFill>
+                  <pic:spPr>
+                    <a:xfrm>
+                      <a:off x="0" y="0"/>
+                      <a:ext cx="2943636" cy="8097380"/>
+                    </a:xfrm>
+                    <a:prstGeom prst="rect">
+                      <a:avLst/>
+                    </a:prstGeom>
+                  </pic:spPr>
+                </pic:pic>
+              </a:graphicData>
+            </a:graphic>
+          </wp:inline>
+        </w:drawing>
+      </w:r>
+    </w:p>
     <w:sectPr>
-      <w:headerReference w:type="default" r:id="rId29"/>
+      <w:headerReference w:type="default" r:id="rId30"/>
       <w:pgSz w:w="11906" w:h="16838"/>
       <w:pgMar w:top="1418" w:right="1418" w:bottom="1418" w:left="1701" w:header="709" w:footer="709" w:gutter="0"/>
       <w:cols w:space="708"/>

</xml_diff>

<commit_message>
Vaade 5 suurimate edasimüüjatele
</commit_message>
<xml_diff>
--- a/Word_Notes/ADW_märkmed.docx
+++ b/Word_Notes/ADW_märkmed.docx
@@ -1423,8 +1423,68 @@
         </w:drawing>
       </w:r>
     </w:p>
+    <w:p>
+      <w:pPr>
+        <w:pStyle w:val="Pealkiri1"/>
+      </w:pPr>
+      <w:r>
+        <w:t>ADWview.sql</w:t>
+      </w:r>
+    </w:p>
+    <w:p>
+      <w:pPr>
+        <w:pStyle w:val="Pealkiri2"/>
+      </w:pPr>
+      <w:r>
+        <w:t>Vaade 5 kõige suurimate müügitulu edasimüüjatele</w:t>
+      </w:r>
+    </w:p>
+    <w:p>
+      <w:r>
+        <w:drawing>
+          <wp:inline distT="0" distB="0" distL="0" distR="0" wp14:anchorId="0BB1ED31" wp14:editId="43E533C9">
+            <wp:extent cx="2610214" cy="1629002"/>
+            <wp:effectExtent l="0" t="0" r="0" b="9525"/>
+            <wp:docPr id="26" name="Pilt 26"/>
+            <wp:cNvGraphicFramePr>
+              <a:graphicFrameLocks xmlns:a="http://schemas.openxmlformats.org/drawingml/2006/main" noChangeAspect="1"/>
+            </wp:cNvGraphicFramePr>
+            <a:graphic xmlns:a="http://schemas.openxmlformats.org/drawingml/2006/main">
+              <a:graphicData uri="http://schemas.openxmlformats.org/drawingml/2006/picture">
+                <pic:pic xmlns:pic="http://schemas.openxmlformats.org/drawingml/2006/picture">
+                  <pic:nvPicPr>
+                    <pic:cNvPr id="1" name=""/>
+                    <pic:cNvPicPr/>
+                  </pic:nvPicPr>
+                  <pic:blipFill>
+                    <a:blip r:embed="rId32"/>
+                    <a:stretch>
+                      <a:fillRect/>
+                    </a:stretch>
+                  </pic:blipFill>
+                  <pic:spPr>
+                    <a:xfrm>
+                      <a:off x="0" y="0"/>
+                      <a:ext cx="2610214" cy="1629002"/>
+                    </a:xfrm>
+                    <a:prstGeom prst="rect">
+                      <a:avLst/>
+                    </a:prstGeom>
+                  </pic:spPr>
+                </pic:pic>
+              </a:graphicData>
+            </a:graphic>
+          </wp:inline>
+        </w:drawing>
+      </w:r>
+    </w:p>
+    <w:p>
+      <w:pPr>
+        <w:pStyle w:val="Pealkiri2"/>
+      </w:pPr>
+    </w:p>
     <w:sectPr>
-      <w:headerReference w:type="default" r:id="rId32"/>
+      <w:headerReference w:type="default" r:id="rId33"/>
       <w:pgSz w:w="11906" w:h="16838"/>
       <w:pgMar w:top="1418" w:right="1418" w:bottom="1418" w:left="1701" w:header="709" w:footer="709" w:gutter="0"/>
       <w:cols w:space="708"/>

</xml_diff>

<commit_message>
Trigger müügi logimine, kolme trigerite uuesti loomine
</commit_message>
<xml_diff>
--- a/Word_Notes/ADW_märkmed.docx
+++ b/Word_Notes/ADW_märkmed.docx
@@ -1622,25 +1622,28 @@
     </w:p>
     <w:p>
       <w:pPr>
+        <w:pStyle w:val="Pealkiri1"/>
+      </w:pPr>
+      <w:r>
+        <w:lastRenderedPageBreak/>
+        <w:t>ADWtriger.sql</w:t>
+      </w:r>
+    </w:p>
+    <w:p>
+      <w:pPr>
         <w:pStyle w:val="Pealkiri2"/>
       </w:pPr>
-      <w:proofErr w:type="spellStart"/>
-      <w:r>
-        <w:lastRenderedPageBreak/>
-        <w:t>Trigger</w:t>
-      </w:r>
-      <w:proofErr w:type="spellEnd"/>
-      <w:r>
-        <w:t xml:space="preserve"> lisamise logimine</w:t>
+      <w:r>
+        <w:t>Müügi lisamise logimine</w:t>
       </w:r>
     </w:p>
     <w:p>
       <w:r>
         <w:drawing>
-          <wp:inline distT="0" distB="0" distL="0" distR="0" wp14:anchorId="6A184A5C" wp14:editId="40E9A149">
-            <wp:extent cx="3353268" cy="1762371"/>
+          <wp:inline distT="0" distB="0" distL="0" distR="0" wp14:anchorId="35E2827C" wp14:editId="4DB4B0C1">
+            <wp:extent cx="5468113" cy="2391109"/>
             <wp:effectExtent l="0" t="0" r="0" b="9525"/>
-            <wp:docPr id="31" name="Pilt 31"/>
+            <wp:docPr id="33" name="Pilt 33"/>
             <wp:cNvGraphicFramePr>
               <a:graphicFrameLocks xmlns:a="http://schemas.openxmlformats.org/drawingml/2006/main" noChangeAspect="1"/>
             </wp:cNvGraphicFramePr>
@@ -1660,7 +1663,7 @@
                   <pic:spPr>
                     <a:xfrm>
                       <a:off x="0" y="0"/>
-                      <a:ext cx="3353268" cy="1762371"/>
+                      <a:ext cx="5468113" cy="2391109"/>
                     </a:xfrm>
                     <a:prstGeom prst="rect">
                       <a:avLst/>
@@ -1673,61 +1676,9 @@
         </w:drawing>
       </w:r>
     </w:p>
-    <w:p>
-      <w:pPr>
-        <w:pStyle w:val="Pealkiri2"/>
-      </w:pPr>
-      <w:proofErr w:type="spellStart"/>
-      <w:r>
-        <w:t>Trigger</w:t>
-      </w:r>
-      <w:proofErr w:type="spellEnd"/>
-      <w:r>
-        <w:t xml:space="preserve"> uuendamise logimine</w:t>
-      </w:r>
-    </w:p>
-    <w:p>
-      <w:r>
-        <w:drawing>
-          <wp:inline distT="0" distB="0" distL="0" distR="0" wp14:anchorId="2D12A999" wp14:editId="40012587">
-            <wp:extent cx="3419952" cy="1924319"/>
-            <wp:effectExtent l="0" t="0" r="0" b="0"/>
-            <wp:docPr id="32" name="Pilt 32"/>
-            <wp:cNvGraphicFramePr>
-              <a:graphicFrameLocks xmlns:a="http://schemas.openxmlformats.org/drawingml/2006/main" noChangeAspect="1"/>
-            </wp:cNvGraphicFramePr>
-            <a:graphic xmlns:a="http://schemas.openxmlformats.org/drawingml/2006/main">
-              <a:graphicData uri="http://schemas.openxmlformats.org/drawingml/2006/picture">
-                <pic:pic xmlns:pic="http://schemas.openxmlformats.org/drawingml/2006/picture">
-                  <pic:nvPicPr>
-                    <pic:cNvPr id="1" name=""/>
-                    <pic:cNvPicPr/>
-                  </pic:nvPicPr>
-                  <pic:blipFill>
-                    <a:blip r:embed="rId37"/>
-                    <a:stretch>
-                      <a:fillRect/>
-                    </a:stretch>
-                  </pic:blipFill>
-                  <pic:spPr>
-                    <a:xfrm>
-                      <a:off x="0" y="0"/>
-                      <a:ext cx="3419952" cy="1924319"/>
-                    </a:xfrm>
-                    <a:prstGeom prst="rect">
-                      <a:avLst/>
-                    </a:prstGeom>
-                  </pic:spPr>
-                </pic:pic>
-              </a:graphicData>
-            </a:graphic>
-          </wp:inline>
-        </w:drawing>
-      </w:r>
-    </w:p>
     <w:p/>
     <w:sectPr>
-      <w:headerReference w:type="default" r:id="rId38"/>
+      <w:headerReference w:type="default" r:id="rId37"/>
       <w:pgSz w:w="11906" w:h="16838"/>
       <w:pgMar w:top="1418" w:right="1418" w:bottom="1418" w:left="1701" w:header="709" w:footer="709" w:gutter="0"/>
       <w:cols w:space="708"/>

</xml_diff>

<commit_message>
Trigger kustutatud müügi arhiveerimine
</commit_message>
<xml_diff>
--- a/Word_Notes/ADW_märkmed.docx
+++ b/Word_Notes/ADW_märkmed.docx
@@ -1723,9 +1723,56 @@
         </w:drawing>
       </w:r>
     </w:p>
-    <w:p/>
+    <w:p>
+      <w:pPr>
+        <w:pStyle w:val="Pealkiri2"/>
+      </w:pPr>
+      <w:r>
+        <w:lastRenderedPageBreak/>
+        <w:t>Kustutatud müügi arhiveerimine</w:t>
+      </w:r>
+    </w:p>
+    <w:p>
+      <w:r>
+        <w:drawing>
+          <wp:inline distT="0" distB="0" distL="0" distR="0" wp14:anchorId="3A684079" wp14:editId="54AF4822">
+            <wp:extent cx="5579745" cy="1802765"/>
+            <wp:effectExtent l="0" t="0" r="1905" b="6985"/>
+            <wp:docPr id="35" name="Pilt 35"/>
+            <wp:cNvGraphicFramePr>
+              <a:graphicFrameLocks xmlns:a="http://schemas.openxmlformats.org/drawingml/2006/main" noChangeAspect="1"/>
+            </wp:cNvGraphicFramePr>
+            <a:graphic xmlns:a="http://schemas.openxmlformats.org/drawingml/2006/main">
+              <a:graphicData uri="http://schemas.openxmlformats.org/drawingml/2006/picture">
+                <pic:pic xmlns:pic="http://schemas.openxmlformats.org/drawingml/2006/picture">
+                  <pic:nvPicPr>
+                    <pic:cNvPr id="1" name=""/>
+                    <pic:cNvPicPr/>
+                  </pic:nvPicPr>
+                  <pic:blipFill>
+                    <a:blip r:embed="rId38"/>
+                    <a:stretch>
+                      <a:fillRect/>
+                    </a:stretch>
+                  </pic:blipFill>
+                  <pic:spPr>
+                    <a:xfrm>
+                      <a:off x="0" y="0"/>
+                      <a:ext cx="5579745" cy="1802765"/>
+                    </a:xfrm>
+                    <a:prstGeom prst="rect">
+                      <a:avLst/>
+                    </a:prstGeom>
+                  </pic:spPr>
+                </pic:pic>
+              </a:graphicData>
+            </a:graphic>
+          </wp:inline>
+        </w:drawing>
+      </w:r>
+    </w:p>
     <w:sectPr>
-      <w:headerReference w:type="default" r:id="rId38"/>
+      <w:headerReference w:type="default" r:id="rId39"/>
       <w:pgSz w:w="11906" w:h="16838"/>
       <w:pgMar w:top="1418" w:right="1418" w:bottom="1418" w:left="1701" w:header="709" w:footer="709" w:gutter="0"/>
       <w:cols w:space="708"/>

</xml_diff>